<commit_message>
Přidání dokumentu maturitní práce
</commit_message>
<xml_diff>
--- a/docs/Kapitola 4. - První projekt.docx
+++ b/docs/Kapitola 4. - První projekt.docx
@@ -532,10 +532,10 @@
             <v:path o:extrusionok="f" gradientshapeok="t" o:connecttype="rect"/>
             <o:lock v:ext="edit" aspectratio="t"/>
           </v:shapetype>
-          <v:shape id="_x0000_i1025" type="#_x0000_t75" style="width:453.25pt;height:184.35pt" o:ole="">
+          <v:shape id="_x0000_i1025" type="#_x0000_t75" style="width:453.35pt;height:184.65pt" o:ole="">
             <v:imagedata r:id="rId9" o:title=""/>
           </v:shape>
-          <o:OLEObject Type="Embed" ProgID="Word.OpenDocumentText.12" ShapeID="_x0000_i1025" DrawAspect="Content" ObjectID="_1609098223" r:id="rId10"/>
+          <o:OLEObject Type="Embed" ProgID="Word.OpenDocumentText.12" ShapeID="_x0000_i1025" DrawAspect="Content" ObjectID="_1613235225" r:id="rId10"/>
         </w:object>
       </w:r>
     </w:p>
@@ -856,10 +856,10 @@
           <w:rFonts w:asciiTheme="majorHAnsi" w:hAnsiTheme="majorHAnsi" w:cstheme="majorHAnsi"/>
         </w:rPr>
         <w:object w:dxaOrig="9072" w:dyaOrig="5974">
-          <v:shape id="_x0000_i1026" type="#_x0000_t75" style="width:420.55pt;height:276pt" o:ole="">
+          <v:shape id="_x0000_i1026" type="#_x0000_t75" style="width:420.65pt;height:276pt" o:ole="">
             <v:imagedata r:id="rId11" o:title=""/>
           </v:shape>
-          <o:OLEObject Type="Embed" ProgID="Word.OpenDocumentText.12" ShapeID="_x0000_i1026" DrawAspect="Content" ObjectID="_1609098224" r:id="rId12"/>
+          <o:OLEObject Type="Embed" ProgID="Word.OpenDocumentText.12" ShapeID="_x0000_i1026" DrawAspect="Content" ObjectID="_1613235226" r:id="rId12"/>
         </w:object>
       </w:r>
     </w:p>
@@ -1294,34 +1294,21 @@
           </w14:textOutline>
         </w:rPr>
         <w:object w:dxaOrig="9072" w:dyaOrig="3760">
-          <v:shape id="_x0000_i1027" type="#_x0000_t75" style="width:453.25pt;height:188.2pt" o:ole="">
+          <v:shape id="_x0000_i1027" type="#_x0000_t75" style="width:453.35pt;height:188pt" o:ole="">
             <v:imagedata r:id="rId13" o:title=""/>
           </v:shape>
-          <o:OLEObject Type="Embed" ProgID="Word.OpenDocumentText.12" ShapeID="_x0000_i1027" DrawAspect="Content" ObjectID="_1609098225" r:id="rId14"/>
+          <o:OLEObject Type="Embed" ProgID="Word.OpenDocumentText.12" ShapeID="_x0000_i1027" DrawAspect="Content" ObjectID="_1613235227" r:id="rId14"/>
         </w:object>
       </w:r>
     </w:p>
     <w:p>
       <w:pPr>
-        <w:pStyle w:val="Obrzek"/>
-        <w:rPr>
-          <w:rFonts w:asciiTheme="majorHAnsi" w:hAnsiTheme="majorHAnsi" w:cstheme="majorHAnsi"/>
-          <w14:textOutline w14:w="53975" w14:cap="rnd" w14:cmpd="sng" w14:algn="ctr">
-            <w14:solidFill>
-              <w14:schemeClr w14:val="accent1"/>
-            </w14:solidFill>
-            <w14:prstDash w14:val="solid"/>
-            <w14:bevel/>
-          </w14:textOutline>
-        </w:rPr>
-      </w:pPr>
-    </w:p>
-    <w:p>
-      <w:pPr>
-        <w:rPr>
-          <w:rFonts w:asciiTheme="majorHAnsi" w:hAnsiTheme="majorHAnsi" w:cstheme="majorHAnsi"/>
-        </w:rPr>
-      </w:pPr>
+        <w:rPr>
+          <w:rFonts w:asciiTheme="majorHAnsi" w:hAnsiTheme="majorHAnsi" w:cstheme="majorHAnsi"/>
+        </w:rPr>
+      </w:pPr>
+      <w:bookmarkStart w:id="3" w:name="_GoBack"/>
+      <w:bookmarkEnd w:id="3"/>
       <w:r>
         <w:rPr>
           <w:rFonts w:asciiTheme="majorHAnsi" w:hAnsiTheme="majorHAnsi" w:cstheme="majorHAnsi"/>
@@ -1601,8 +1588,6 @@
           <w:rFonts w:asciiTheme="majorHAnsi" w:hAnsiTheme="majorHAnsi" w:cstheme="majorHAnsi"/>
         </w:rPr>
       </w:pPr>
-      <w:bookmarkStart w:id="3" w:name="_GoBack"/>
-      <w:bookmarkEnd w:id="3"/>
     </w:p>
     <w:p>
       <w:pPr>
@@ -3039,6 +3024,68 @@
       <w:szCs w:val="24"/>
     </w:rPr>
   </w:style>
+  <w:style w:type="paragraph" w:styleId="Nadpis4">
+    <w:name w:val="heading 4"/>
+    <w:basedOn w:val="Normln"/>
+    <w:next w:val="Normln"/>
+    <w:link w:val="Nadpis4Char"/>
+    <w:uiPriority w:val="9"/>
+    <w:unhideWhenUsed/>
+    <w:qFormat/>
+    <w:rsid w:val="00B55D45"/>
+    <w:pPr>
+      <w:keepNext/>
+      <w:keepLines/>
+      <w:spacing w:before="40" w:after="0"/>
+      <w:outlineLvl w:val="3"/>
+    </w:pPr>
+    <w:rPr>
+      <w:rFonts w:asciiTheme="majorHAnsi" w:eastAsiaTheme="majorEastAsia" w:hAnsiTheme="majorHAnsi" w:cstheme="majorBidi"/>
+      <w:i/>
+      <w:iCs/>
+      <w:color w:val="2E74B5" w:themeColor="accent1" w:themeShade="BF"/>
+    </w:rPr>
+  </w:style>
+  <w:style w:type="paragraph" w:styleId="Nadpis5">
+    <w:name w:val="heading 5"/>
+    <w:basedOn w:val="Normln"/>
+    <w:next w:val="Normln"/>
+    <w:link w:val="Nadpis5Char"/>
+    <w:uiPriority w:val="9"/>
+    <w:unhideWhenUsed/>
+    <w:qFormat/>
+    <w:rsid w:val="00B55D45"/>
+    <w:pPr>
+      <w:keepNext/>
+      <w:keepLines/>
+      <w:spacing w:before="40" w:after="0"/>
+      <w:outlineLvl w:val="4"/>
+    </w:pPr>
+    <w:rPr>
+      <w:rFonts w:asciiTheme="majorHAnsi" w:eastAsiaTheme="majorEastAsia" w:hAnsiTheme="majorHAnsi" w:cstheme="majorBidi"/>
+      <w:color w:val="2E74B5" w:themeColor="accent1" w:themeShade="BF"/>
+    </w:rPr>
+  </w:style>
+  <w:style w:type="paragraph" w:styleId="Nadpis6">
+    <w:name w:val="heading 6"/>
+    <w:basedOn w:val="Normln"/>
+    <w:next w:val="Normln"/>
+    <w:link w:val="Nadpis6Char"/>
+    <w:uiPriority w:val="9"/>
+    <w:unhideWhenUsed/>
+    <w:qFormat/>
+    <w:rsid w:val="00B55D45"/>
+    <w:pPr>
+      <w:keepNext/>
+      <w:keepLines/>
+      <w:spacing w:before="40" w:after="0"/>
+      <w:outlineLvl w:val="5"/>
+    </w:pPr>
+    <w:rPr>
+      <w:rFonts w:asciiTheme="majorHAnsi" w:eastAsiaTheme="majorEastAsia" w:hAnsiTheme="majorHAnsi" w:cstheme="majorBidi"/>
+      <w:color w:val="1F4D78" w:themeColor="accent1" w:themeShade="7F"/>
+    </w:rPr>
+  </w:style>
   <w:style w:type="character" w:default="1" w:styleId="Standardnpsmoodstavce">
     <w:name w:val="Default Paragraph Font"/>
     <w:uiPriority w:val="1"/>
@@ -3224,6 +3271,71 @@
         <w14:prstDash w14:val="solid"/>
         <w14:bevel/>
       </w14:textOutline>
+    </w:rPr>
+  </w:style>
+  <w:style w:type="paragraph" w:styleId="Textbubliny">
+    <w:name w:val="Balloon Text"/>
+    <w:basedOn w:val="Normln"/>
+    <w:link w:val="TextbublinyChar"/>
+    <w:uiPriority w:val="99"/>
+    <w:semiHidden/>
+    <w:unhideWhenUsed/>
+    <w:rsid w:val="00783AE4"/>
+    <w:pPr>
+      <w:spacing w:after="0" w:line="240" w:lineRule="auto"/>
+    </w:pPr>
+    <w:rPr>
+      <w:rFonts w:ascii="Segoe UI" w:hAnsi="Segoe UI" w:cs="Segoe UI"/>
+      <w:sz w:val="18"/>
+      <w:szCs w:val="18"/>
+    </w:rPr>
+  </w:style>
+  <w:style w:type="character" w:customStyle="1" w:styleId="TextbublinyChar">
+    <w:name w:val="Text bubliny Char"/>
+    <w:basedOn w:val="Standardnpsmoodstavce"/>
+    <w:link w:val="Textbubliny"/>
+    <w:uiPriority w:val="99"/>
+    <w:semiHidden/>
+    <w:rsid w:val="00783AE4"/>
+    <w:rPr>
+      <w:rFonts w:ascii="Segoe UI" w:hAnsi="Segoe UI" w:cs="Segoe UI"/>
+      <w:sz w:val="18"/>
+      <w:szCs w:val="18"/>
+    </w:rPr>
+  </w:style>
+  <w:style w:type="character" w:customStyle="1" w:styleId="Nadpis4Char">
+    <w:name w:val="Nadpis 4 Char"/>
+    <w:basedOn w:val="Standardnpsmoodstavce"/>
+    <w:link w:val="Nadpis4"/>
+    <w:uiPriority w:val="9"/>
+    <w:rsid w:val="00B55D45"/>
+    <w:rPr>
+      <w:rFonts w:asciiTheme="majorHAnsi" w:eastAsiaTheme="majorEastAsia" w:hAnsiTheme="majorHAnsi" w:cstheme="majorBidi"/>
+      <w:i/>
+      <w:iCs/>
+      <w:color w:val="2E74B5" w:themeColor="accent1" w:themeShade="BF"/>
+    </w:rPr>
+  </w:style>
+  <w:style w:type="character" w:customStyle="1" w:styleId="Nadpis5Char">
+    <w:name w:val="Nadpis 5 Char"/>
+    <w:basedOn w:val="Standardnpsmoodstavce"/>
+    <w:link w:val="Nadpis5"/>
+    <w:uiPriority w:val="9"/>
+    <w:rsid w:val="00B55D45"/>
+    <w:rPr>
+      <w:rFonts w:asciiTheme="majorHAnsi" w:eastAsiaTheme="majorEastAsia" w:hAnsiTheme="majorHAnsi" w:cstheme="majorBidi"/>
+      <w:color w:val="2E74B5" w:themeColor="accent1" w:themeShade="BF"/>
+    </w:rPr>
+  </w:style>
+  <w:style w:type="character" w:customStyle="1" w:styleId="Nadpis6Char">
+    <w:name w:val="Nadpis 6 Char"/>
+    <w:basedOn w:val="Standardnpsmoodstavce"/>
+    <w:link w:val="Nadpis6"/>
+    <w:uiPriority w:val="9"/>
+    <w:rsid w:val="00B55D45"/>
+    <w:rPr>
+      <w:rFonts w:asciiTheme="majorHAnsi" w:eastAsiaTheme="majorEastAsia" w:hAnsiTheme="majorHAnsi" w:cstheme="majorBidi"/>
+      <w:color w:val="1F4D78" w:themeColor="accent1" w:themeShade="7F"/>
     </w:rPr>
   </w:style>
 </w:styles>
@@ -3529,7 +3641,7 @@
 </file>
 
 <file path=customXml/itemProps1.xml><?xml version="1.0" encoding="utf-8"?>
-<ds:datastoreItem xmlns:ds="http://schemas.openxmlformats.org/officeDocument/2006/customXml" ds:itemID="{7885E91F-6A5B-4694-8D39-B339FECF8873}">
+<ds:datastoreItem xmlns:ds="http://schemas.openxmlformats.org/officeDocument/2006/customXml" ds:itemID="{9CB08439-95CC-41C5-ACF9-AD1613A0B818}">
   <ds:schemaRefs>
     <ds:schemaRef ds:uri="http://schemas.openxmlformats.org/officeDocument/2006/bibliography"/>
   </ds:schemaRefs>

</xml_diff>